<commit_message>
Upload of Tutorial 2 notes
</commit_message>
<xml_diff>
--- a/Analysis Tutorials/MA10207T2/Old PS2/OldPS2.docx
+++ b/Analysis Tutorials/MA10207T2/Old PS2/OldPS2.docx
@@ -77,7 +77,7 @@
         <w:t xml:space="preserve"> </w:t>
       </w:r>
       <w:r>
-        <w:t xml:space="preserve">2022</w:t>
+        <w:t xml:space="preserve">2023</w:t>
       </w:r>
     </w:p>
     <w:sdt>
@@ -126,12 +126,12 @@
         <w:t xml:space="preserve"> </w:t>
       </w:r>
     </w:p>
-    <w:bookmarkStart w:id="21" w:name="exm:ex1"/>
+    <w:bookmarkStart w:id="21" w:name="exm:unnamed-chunk-2"/>
     <w:p>
       <w:pPr>
         <w:pStyle w:val="ExampleStyle"/>
       </w:pPr>
-      <w:bookmarkStart w:id="20" w:name="exm:ex1"/>
+      <w:bookmarkStart w:id="20" w:name="exm:unnamed-chunk-2"/>
       <w:bookmarkEnd w:id="20"/>
       <w:r>
         <w:rPr>
@@ -918,7 +918,7 @@
         <w:t xml:space="preserve"> </w:t>
       </w:r>
       <w:r>
-        <w:t xml:space="preserve">and applying Archimedes' Postulate,</w:t>
+        <w:t xml:space="preserve">and applying Archimedes Postulate,</w:t>
       </w:r>
       <w:r>
         <w:t xml:space="preserve"> </w:t>
@@ -1942,7 +1942,7 @@
         <w:pStyle w:val="ProofStyle"/>
       </w:pPr>
       <w:r>
-        <w:t xml:space="preserve">Now, by Archimedes' Postulate,</w:t>
+        <w:t xml:space="preserve">Now, by Archimedes Postulate,</w:t>
       </w:r>
       <w:r>
         <w:t xml:space="preserve"> </w:t>
@@ -2266,7 +2266,7 @@
         <w:t xml:space="preserve"> </w:t>
       </w:r>
       <w:r>
-        <w:t xml:space="preserve">So, by the alternative characterisation of suprema (Theorem 2.1),</w:t>
+        <w:t xml:space="preserve">So, by the alternative characterisation of suprema (Theorem 3.2),</w:t>
       </w:r>
       <w:r>
         <w:t xml:space="preserve"> </w:t>
@@ -2330,12 +2330,12 @@
         <w:t xml:space="preserve"> </w:t>
       </w:r>
     </w:p>
-    <w:bookmarkStart w:id="25" w:name="thm:thm1"/>
+    <w:bookmarkStart w:id="25" w:name="thm:unnamed-chunk-5"/>
     <w:p>
       <w:pPr>
         <w:pStyle w:val="TheoremStyleUpright"/>
       </w:pPr>
-      <w:bookmarkStart w:id="24" w:name="thm:thm1"/>
+      <w:bookmarkStart w:id="24" w:name="thm:unnamed-chunk-5"/>
       <w:bookmarkEnd w:id="24"/>
       <w:r>
         <w:rPr>

</xml_diff>